<commit_message>
Planejamento do Plano de Projeto / Velocidade Alvo
</commit_message>
<xml_diff>
--- a/planejamento/BM_Plano de Iteração.docx
+++ b/planejamento/BM_Plano de Iteração.docx
@@ -9,14 +9,12 @@
           <w:lang w:val="pt-BR"/>
         </w:rPr>
       </w:pPr>
-      <w:proofErr w:type="spellStart"/>
       <w:r>
         <w:rPr>
           <w:lang w:val="pt-BR"/>
         </w:rPr>
         <w:t>BookMinder</w:t>
       </w:r>
-      <w:proofErr w:type="spellEnd"/>
     </w:p>
     <w:p>
       <w:pPr>
@@ -58,13 +56,8 @@
         </w:rPr>
         <w:t xml:space="preserve">1.  </w:t>
       </w:r>
-      <w:proofErr w:type="spellStart"/>
       <w:r>
-        <w:t>Principais</w:t>
-      </w:r>
-      <w:proofErr w:type="spellEnd"/>
-      <w:r>
-        <w:t xml:space="preserve"> Marcos</w:t>
+        <w:t>Principais Marcos</w:t>
       </w:r>
     </w:p>
     <w:p/>
@@ -749,20 +742,8 @@
                 <w:szCs w:val="16"/>
                 <w:lang w:eastAsia="ja-JP"/>
               </w:rPr>
-              <w:t xml:space="preserve">Item de </w:t>
-            </w:r>
-            <w:proofErr w:type="spellStart"/>
-            <w:r>
-              <w:rPr>
-                <w:rFonts w:ascii="Arial" w:hAnsi="Arial" w:cs="Arial"/>
-                <w:b/>
-                <w:sz w:val="16"/>
-                <w:szCs w:val="16"/>
-                <w:lang w:eastAsia="ja-JP"/>
-              </w:rPr>
-              <w:t>Trabalho</w:t>
-            </w:r>
-            <w:proofErr w:type="spellEnd"/>
+              <w:t>Item de Trabalho</w:t>
+            </w:r>
           </w:p>
         </w:tc>
         <w:tc>
@@ -1160,7 +1141,7 @@
                 <w:rFonts w:ascii="Arial" w:hAnsi="Arial" w:cs="Arial"/>
                 <w:lang w:val="pt-BR" w:eastAsia="ja-JP"/>
               </w:rPr>
-              <w:t>0.5</w:t>
+              <w:t>0</w:t>
             </w:r>
           </w:p>
         </w:tc>
@@ -1355,7 +1336,7 @@
                 <w:rFonts w:ascii="Arial" w:hAnsi="Arial" w:cs="Arial"/>
                 <w:lang w:val="pt-BR" w:eastAsia="ja-JP"/>
               </w:rPr>
-              <w:t>0.5</w:t>
+              <w:t>0</w:t>
             </w:r>
           </w:p>
         </w:tc>
@@ -1376,33 +1357,11 @@
                 <w:rFonts w:ascii="Arial" w:hAnsi="Arial" w:cs="Arial"/>
               </w:rPr>
             </w:pPr>
-            <w:proofErr w:type="spellStart"/>
-            <w:r>
-              <w:rPr>
-                <w:rFonts w:ascii="Arial" w:hAnsi="Arial" w:cs="Arial"/>
-              </w:rPr>
-              <w:t>Definir</w:t>
-            </w:r>
-            <w:proofErr w:type="spellEnd"/>
-            <w:r>
-              <w:rPr>
-                <w:rFonts w:ascii="Arial" w:hAnsi="Arial" w:cs="Arial"/>
-              </w:rPr>
-              <w:t xml:space="preserve"> </w:t>
-            </w:r>
-            <w:proofErr w:type="spellStart"/>
-            <w:r>
-              <w:rPr>
-                <w:rFonts w:ascii="Arial" w:hAnsi="Arial" w:cs="Arial"/>
-              </w:rPr>
-              <w:t>visão</w:t>
-            </w:r>
-            <w:proofErr w:type="spellEnd"/>
-            <w:r>
-              <w:rPr>
-                <w:rFonts w:ascii="Arial" w:hAnsi="Arial" w:cs="Arial"/>
-              </w:rPr>
-              <w:t xml:space="preserve"> do Sistema</w:t>
+            <w:r>
+              <w:rPr>
+                <w:rFonts w:ascii="Arial" w:hAnsi="Arial" w:cs="Arial"/>
+              </w:rPr>
+              <w:t>Definir visão do Sistema</w:t>
             </w:r>
           </w:p>
         </w:tc>
@@ -1546,7 +1505,7 @@
                 <w:rFonts w:ascii="Arial" w:hAnsi="Arial" w:cs="Arial"/>
                 <w:lang w:val="pt-BR" w:eastAsia="ja-JP"/>
               </w:rPr>
-              <w:t>5</w:t>
+              <w:t>6</w:t>
             </w:r>
           </w:p>
         </w:tc>
@@ -1741,7 +1700,7 @@
                 <w:rFonts w:ascii="Arial" w:hAnsi="Arial" w:cs="Arial"/>
                 <w:lang w:val="pt-BR" w:eastAsia="ja-JP"/>
               </w:rPr>
-              <w:t>3</w:t>
+              <w:t>2</w:t>
             </w:r>
           </w:p>
         </w:tc>
@@ -1765,7 +1724,7 @@
                 <w:rFonts w:ascii="Arial" w:hAnsi="Arial" w:cs="Arial"/>
                 <w:lang w:val="pt-BR" w:eastAsia="ja-JP"/>
               </w:rPr>
-              <w:t>0.5</w:t>
+              <w:t>0</w:t>
             </w:r>
           </w:p>
         </w:tc>
@@ -1913,17 +1872,8 @@
                 <w:rFonts w:ascii="Arial" w:hAnsi="Arial" w:cs="Arial"/>
                 <w:lang w:val="pt-BR" w:eastAsia="ja-JP"/>
               </w:rPr>
-              <w:t xml:space="preserve">Marcelo e </w:t>
-            </w:r>
-            <w:proofErr w:type="spellStart"/>
-            <w:r>
-              <w:rPr>
-                <w:rFonts w:ascii="Arial" w:hAnsi="Arial" w:cs="Arial"/>
-                <w:lang w:val="pt-BR" w:eastAsia="ja-JP"/>
-              </w:rPr>
-              <w:t>Duany</w:t>
-            </w:r>
-            <w:proofErr w:type="spellEnd"/>
+              <w:t>Marcelo e Duany</w:t>
+            </w:r>
           </w:p>
         </w:tc>
         <w:tc>
@@ -1946,7 +1896,7 @@
                 <w:rFonts w:ascii="Arial" w:hAnsi="Arial" w:cs="Arial"/>
                 <w:lang w:val="pt-BR" w:eastAsia="ja-JP"/>
               </w:rPr>
-              <w:t>4</w:t>
+              <w:t>3</w:t>
             </w:r>
           </w:p>
         </w:tc>
@@ -1970,7 +1920,7 @@
                 <w:rFonts w:ascii="Arial" w:hAnsi="Arial" w:cs="Arial"/>
                 <w:lang w:val="pt-BR" w:eastAsia="ja-JP"/>
               </w:rPr>
-              <w:t>0</w:t>
+              <w:t>1</w:t>
             </w:r>
           </w:p>
         </w:tc>
@@ -2112,7 +2062,6 @@
                 <w:lang w:val="pt-BR" w:eastAsia="ja-JP"/>
               </w:rPr>
             </w:pPr>
-            <w:proofErr w:type="spellStart"/>
             <w:r>
               <w:rPr>
                 <w:rFonts w:ascii="Arial" w:hAnsi="Arial" w:cs="Arial"/>
@@ -2120,7 +2069,6 @@
               </w:rPr>
               <w:t>Duany</w:t>
             </w:r>
-            <w:proofErr w:type="spellEnd"/>
           </w:p>
         </w:tc>
         <w:tc>
@@ -2188,56 +2136,12 @@
                 <w:rFonts w:ascii="Arial" w:hAnsi="Arial" w:cs="Arial"/>
               </w:rPr>
             </w:pPr>
-            <w:proofErr w:type="spellStart"/>
-            <w:r>
-              <w:rPr>
-                <w:rFonts w:ascii="Arial" w:hAnsi="Arial" w:cs="Arial"/>
-              </w:rPr>
-              <w:t>Especificar</w:t>
-            </w:r>
-            <w:proofErr w:type="spellEnd"/>
-            <w:r>
-              <w:rPr>
-                <w:rFonts w:ascii="Arial" w:hAnsi="Arial" w:cs="Arial"/>
-              </w:rPr>
-              <w:t xml:space="preserve"> </w:t>
-            </w:r>
-            <w:proofErr w:type="spellStart"/>
-            <w:r>
-              <w:rPr>
-                <w:rFonts w:ascii="Arial" w:hAnsi="Arial" w:cs="Arial"/>
-              </w:rPr>
-              <w:t>os</w:t>
-            </w:r>
-            <w:proofErr w:type="spellEnd"/>
-            <w:r>
-              <w:rPr>
-                <w:rFonts w:ascii="Arial" w:hAnsi="Arial" w:cs="Arial"/>
-              </w:rPr>
-              <w:t xml:space="preserve"> </w:t>
-            </w:r>
-            <w:proofErr w:type="spellStart"/>
-            <w:r>
-              <w:rPr>
-                <w:rFonts w:ascii="Arial" w:hAnsi="Arial" w:cs="Arial"/>
-              </w:rPr>
-              <w:t>requisitos</w:t>
-            </w:r>
-            <w:proofErr w:type="spellEnd"/>
-            <w:r>
-              <w:rPr>
-                <w:rFonts w:ascii="Arial" w:hAnsi="Arial" w:cs="Arial"/>
-              </w:rPr>
-              <w:t xml:space="preserve"> </w:t>
-            </w:r>
-            <w:proofErr w:type="spellStart"/>
-            <w:r>
-              <w:rPr>
-                <w:rFonts w:ascii="Arial" w:hAnsi="Arial" w:cs="Arial"/>
-              </w:rPr>
-              <w:t>iniciais</w:t>
-            </w:r>
-            <w:proofErr w:type="spellEnd"/>
+            <w:r>
+              <w:rPr>
+                <w:rFonts w:ascii="Arial" w:hAnsi="Arial" w:cs="Arial"/>
+              </w:rPr>
+              <w:t>Especificar os requisitos iniciais</w:t>
+            </w:r>
           </w:p>
         </w:tc>
         <w:tc>
@@ -2356,17 +2260,8 @@
                 <w:rFonts w:ascii="Arial" w:hAnsi="Arial" w:cs="Arial"/>
                 <w:lang w:val="pt-BR" w:eastAsia="ja-JP"/>
               </w:rPr>
-              <w:t xml:space="preserve">Marcelo e </w:t>
-            </w:r>
-            <w:proofErr w:type="spellStart"/>
-            <w:r>
-              <w:rPr>
-                <w:rFonts w:ascii="Arial" w:hAnsi="Arial" w:cs="Arial"/>
-                <w:lang w:val="pt-BR" w:eastAsia="ja-JP"/>
-              </w:rPr>
-              <w:t>Duany</w:t>
-            </w:r>
-            <w:proofErr w:type="spellEnd"/>
+              <w:t>Marcelo e Duany</w:t>
+            </w:r>
           </w:p>
         </w:tc>
         <w:tc>
@@ -2384,6 +2279,13 @@
                 <w:lang w:val="pt-BR" w:eastAsia="ja-JP"/>
               </w:rPr>
             </w:pPr>
+            <w:r>
+              <w:rPr>
+                <w:rFonts w:ascii="Arial" w:hAnsi="Arial" w:cs="Arial"/>
+                <w:lang w:val="pt-BR" w:eastAsia="ja-JP"/>
+              </w:rPr>
+              <w:t>5</w:t>
+            </w:r>
           </w:p>
         </w:tc>
         <w:tc>
@@ -2401,6 +2303,13 @@
                 <w:lang w:val="pt-BR" w:eastAsia="ja-JP"/>
               </w:rPr>
             </w:pPr>
+            <w:r>
+              <w:rPr>
+                <w:rFonts w:ascii="Arial" w:hAnsi="Arial" w:cs="Arial"/>
+                <w:lang w:val="pt-BR" w:eastAsia="ja-JP"/>
+              </w:rPr>
+              <w:t>0</w:t>
+            </w:r>
           </w:p>
         </w:tc>
       </w:tr>
@@ -2420,42 +2329,12 @@
                 <w:rFonts w:ascii="Arial" w:hAnsi="Arial" w:cs="Arial"/>
               </w:rPr>
             </w:pPr>
-            <w:proofErr w:type="spellStart"/>
-            <w:r>
-              <w:rPr>
-                <w:rFonts w:ascii="Arial" w:hAnsi="Arial" w:cs="Arial"/>
-              </w:rPr>
-              <w:t>Definir</w:t>
-            </w:r>
-            <w:proofErr w:type="spellEnd"/>
-            <w:r>
-              <w:rPr>
-                <w:rFonts w:ascii="Arial" w:hAnsi="Arial" w:cs="Arial"/>
-              </w:rPr>
-              <w:t xml:space="preserve"> a </w:t>
-            </w:r>
-            <w:proofErr w:type="spellStart"/>
-            <w:r>
-              <w:rPr>
-                <w:rFonts w:ascii="Arial" w:hAnsi="Arial" w:cs="Arial"/>
-              </w:rPr>
-              <w:t>arquitetura</w:t>
-            </w:r>
-            <w:proofErr w:type="spellEnd"/>
-            <w:r>
-              <w:rPr>
-                <w:rFonts w:ascii="Arial" w:hAnsi="Arial" w:cs="Arial"/>
-              </w:rPr>
-              <w:t xml:space="preserve"> </w:t>
-            </w:r>
-            <w:proofErr w:type="spellStart"/>
-            <w:r>
-              <w:rPr>
-                <w:rFonts w:ascii="Arial" w:hAnsi="Arial" w:cs="Arial"/>
-              </w:rPr>
-              <w:t>preliminar</w:t>
-            </w:r>
-            <w:proofErr w:type="spellEnd"/>
+            <w:r>
+              <w:rPr>
+                <w:rFonts w:ascii="Arial" w:hAnsi="Arial" w:cs="Arial"/>
+              </w:rPr>
+              <w:t>Definir a arquitetura preliminar</w:t>
+            </w:r>
           </w:p>
         </w:tc>
         <w:tc>
@@ -2574,17 +2453,8 @@
                 <w:rFonts w:ascii="Arial" w:hAnsi="Arial" w:cs="Arial"/>
                 <w:lang w:val="pt-BR" w:eastAsia="ja-JP"/>
               </w:rPr>
-              <w:t xml:space="preserve">Marcelo e </w:t>
-            </w:r>
-            <w:proofErr w:type="spellStart"/>
-            <w:r>
-              <w:rPr>
-                <w:rFonts w:ascii="Arial" w:hAnsi="Arial" w:cs="Arial"/>
-                <w:lang w:val="pt-BR" w:eastAsia="ja-JP"/>
-              </w:rPr>
-              <w:t>Duany</w:t>
-            </w:r>
-            <w:proofErr w:type="spellEnd"/>
+              <w:t>Marcelo e Duany</w:t>
+            </w:r>
           </w:p>
         </w:tc>
         <w:tc>
@@ -2602,6 +2472,8 @@
                 <w:lang w:val="pt-BR" w:eastAsia="ja-JP"/>
               </w:rPr>
             </w:pPr>
+            <w:bookmarkStart w:id="1" w:name="_GoBack"/>
+            <w:bookmarkEnd w:id="1"/>
           </w:p>
         </w:tc>
         <w:tc>
@@ -2764,17 +2636,8 @@
                 <w:rFonts w:ascii="Arial" w:hAnsi="Arial" w:cs="Arial"/>
                 <w:lang w:val="pt-BR" w:eastAsia="ja-JP"/>
               </w:rPr>
-              <w:t xml:space="preserve">Marcelo e </w:t>
-            </w:r>
-            <w:proofErr w:type="spellStart"/>
-            <w:r>
-              <w:rPr>
-                <w:rFonts w:ascii="Arial" w:hAnsi="Arial" w:cs="Arial"/>
-                <w:lang w:val="pt-BR" w:eastAsia="ja-JP"/>
-              </w:rPr>
-              <w:t>Duany</w:t>
-            </w:r>
-            <w:proofErr w:type="spellEnd"/>
+              <w:t>Marcelo e Duany</w:t>
+            </w:r>
           </w:p>
         </w:tc>
         <w:tc>
@@ -2828,28 +2691,12 @@
                 <w:rFonts w:ascii="Arial" w:hAnsi="Arial" w:cs="Arial"/>
               </w:rPr>
             </w:pPr>
-            <w:proofErr w:type="spellStart"/>
-            <w:r>
-              <w:rPr>
-                <w:rFonts w:ascii="Arial" w:hAnsi="Arial" w:cs="Arial"/>
-              </w:rPr>
-              <w:t>Preparar</w:t>
-            </w:r>
-            <w:proofErr w:type="spellEnd"/>
-            <w:r>
-              <w:rPr>
-                <w:rFonts w:ascii="Arial" w:hAnsi="Arial" w:cs="Arial"/>
-              </w:rPr>
-              <w:t xml:space="preserve"> a </w:t>
-            </w:r>
-            <w:proofErr w:type="spellStart"/>
-            <w:r>
-              <w:rPr>
-                <w:rFonts w:ascii="Arial" w:hAnsi="Arial" w:cs="Arial"/>
-              </w:rPr>
-              <w:t>apresentação</w:t>
-            </w:r>
-            <w:proofErr w:type="spellEnd"/>
+            <w:r>
+              <w:rPr>
+                <w:rFonts w:ascii="Arial" w:hAnsi="Arial" w:cs="Arial"/>
+              </w:rPr>
+              <w:t>Preparar a apresentação</w:t>
+            </w:r>
           </w:p>
         </w:tc>
         <w:tc>
@@ -2968,17 +2815,8 @@
                 <w:rFonts w:ascii="Arial" w:hAnsi="Arial" w:cs="Arial"/>
                 <w:lang w:val="pt-BR" w:eastAsia="ja-JP"/>
               </w:rPr>
-              <w:t xml:space="preserve">Marcelo e </w:t>
-            </w:r>
-            <w:proofErr w:type="spellStart"/>
-            <w:r>
-              <w:rPr>
-                <w:rFonts w:ascii="Arial" w:hAnsi="Arial" w:cs="Arial"/>
-                <w:lang w:val="pt-BR" w:eastAsia="ja-JP"/>
-              </w:rPr>
-              <w:t>Duany</w:t>
-            </w:r>
-            <w:proofErr w:type="spellEnd"/>
+              <w:t>Marcelo e Duany</w:t>
+            </w:r>
           </w:p>
         </w:tc>
         <w:tc>
@@ -3032,56 +2870,12 @@
                 <w:rFonts w:ascii="Arial" w:hAnsi="Arial" w:cs="Arial"/>
               </w:rPr>
             </w:pPr>
-            <w:proofErr w:type="spellStart"/>
-            <w:r>
-              <w:rPr>
-                <w:rFonts w:ascii="Arial" w:hAnsi="Arial" w:cs="Arial"/>
-              </w:rPr>
-              <w:t>Capacitação</w:t>
-            </w:r>
-            <w:proofErr w:type="spellEnd"/>
-            <w:r>
-              <w:rPr>
-                <w:rFonts w:ascii="Arial" w:hAnsi="Arial" w:cs="Arial"/>
-              </w:rPr>
-              <w:t xml:space="preserve"> </w:t>
-            </w:r>
-            <w:proofErr w:type="spellStart"/>
-            <w:r>
-              <w:rPr>
-                <w:rFonts w:ascii="Arial" w:hAnsi="Arial" w:cs="Arial"/>
-              </w:rPr>
-              <w:t>na</w:t>
-            </w:r>
-            <w:proofErr w:type="spellEnd"/>
-            <w:r>
-              <w:rPr>
-                <w:rFonts w:ascii="Arial" w:hAnsi="Arial" w:cs="Arial"/>
-              </w:rPr>
-              <w:t xml:space="preserve"> </w:t>
-            </w:r>
-            <w:proofErr w:type="spellStart"/>
-            <w:r>
-              <w:rPr>
-                <w:rFonts w:ascii="Arial" w:hAnsi="Arial" w:cs="Arial"/>
-              </w:rPr>
-              <w:t>plataforma</w:t>
-            </w:r>
-            <w:proofErr w:type="spellEnd"/>
-            <w:r>
-              <w:rPr>
-                <w:rFonts w:ascii="Arial" w:hAnsi="Arial" w:cs="Arial"/>
-              </w:rPr>
-              <w:t xml:space="preserve"> </w:t>
-            </w:r>
-            <w:proofErr w:type="spellStart"/>
-            <w:r>
-              <w:rPr>
-                <w:rFonts w:ascii="Arial" w:hAnsi="Arial" w:cs="Arial"/>
-              </w:rPr>
-              <w:t>escolhida</w:t>
-            </w:r>
-            <w:proofErr w:type="spellEnd"/>
+            <w:r>
+              <w:rPr>
+                <w:rFonts w:ascii="Arial" w:hAnsi="Arial" w:cs="Arial"/>
+              </w:rPr>
+              <w:t>Capacitação na plataforma escolhida</w:t>
+            </w:r>
           </w:p>
         </w:tc>
         <w:tc>
@@ -3200,17 +2994,8 @@
                 <w:rFonts w:ascii="Arial" w:hAnsi="Arial" w:cs="Arial"/>
                 <w:lang w:val="pt-BR" w:eastAsia="ja-JP"/>
               </w:rPr>
-              <w:t xml:space="preserve">Marcelo e </w:t>
-            </w:r>
-            <w:proofErr w:type="spellStart"/>
-            <w:r>
-              <w:rPr>
-                <w:rFonts w:ascii="Arial" w:hAnsi="Arial" w:cs="Arial"/>
-                <w:lang w:val="pt-BR" w:eastAsia="ja-JP"/>
-              </w:rPr>
-              <w:t>Duany</w:t>
-            </w:r>
-            <w:proofErr w:type="spellEnd"/>
+              <w:t>Marcelo e Duany</w:t>
+            </w:r>
           </w:p>
         </w:tc>
         <w:tc>
@@ -3326,7 +3111,6 @@
                 <w:lang w:eastAsia="ja-JP"/>
               </w:rPr>
             </w:pPr>
-            <w:proofErr w:type="spellStart"/>
             <w:r>
               <w:rPr>
                 <w:rFonts w:ascii="Arial" w:hAnsi="Arial" w:cs="Arial"/>
@@ -3337,7 +3121,6 @@
               </w:rPr>
               <w:t>Problema</w:t>
             </w:r>
-            <w:proofErr w:type="spellEnd"/>
           </w:p>
         </w:tc>
         <w:tc>
@@ -3398,7 +3181,6 @@
                 <w:lang w:eastAsia="ja-JP"/>
               </w:rPr>
             </w:pPr>
-            <w:proofErr w:type="spellStart"/>
             <w:r>
               <w:rPr>
                 <w:rFonts w:ascii="Arial" w:hAnsi="Arial" w:cs="Arial"/>
@@ -3409,7 +3191,6 @@
               </w:rPr>
               <w:t>Observação</w:t>
             </w:r>
-            <w:proofErr w:type="spellEnd"/>
           </w:p>
         </w:tc>
       </w:tr>
@@ -3436,24 +3217,8 @@
               <w:rPr>
                 <w:lang w:val="pt-BR"/>
               </w:rPr>
-              <w:t xml:space="preserve">Problemas ao enviar atualizações dos artefatos através do </w:t>
-            </w:r>
-            <w:proofErr w:type="spellStart"/>
-            <w:r>
-              <w:rPr>
-                <w:lang w:val="pt-BR"/>
-              </w:rPr>
-              <w:t>GitHub</w:t>
-            </w:r>
-            <w:proofErr w:type="spellEnd"/>
-            <w:r>
-              <w:rPr>
-                <w:lang w:val="pt-BR"/>
-              </w:rPr>
-              <w:t>.</w:t>
-            </w:r>
-            <w:bookmarkStart w:id="1" w:name="_GoBack"/>
-            <w:bookmarkEnd w:id="1"/>
+              <w:t>Problemas ao enviar atualizações dos artefatos através do GitHub.</w:t>
+            </w:r>
           </w:p>
         </w:tc>
         <w:tc>
@@ -3504,21 +3269,7 @@
               <w:rPr>
                 <w:lang w:val="pt-BR"/>
               </w:rPr>
-              <w:t xml:space="preserve">Fazer os </w:t>
-            </w:r>
-            <w:proofErr w:type="spellStart"/>
-            <w:r>
-              <w:rPr>
-                <w:lang w:val="pt-BR"/>
-              </w:rPr>
-              <w:t>commits</w:t>
-            </w:r>
-            <w:proofErr w:type="spellEnd"/>
-            <w:r>
-              <w:rPr>
-                <w:lang w:val="pt-BR"/>
-              </w:rPr>
-              <w:t xml:space="preserve"> com antecedência para não correr o risco de não conseguir enviar.</w:t>
+              <w:t>Fazer os commits com antecedência para não correr o risco de não conseguir enviar.</w:t>
             </w:r>
           </w:p>
         </w:tc>
@@ -3633,42 +3384,23 @@
         <w:rPr>
           <w:lang w:val="pt-BR"/>
         </w:rPr>
-        <w:t xml:space="preserve">Os protótipos dos casos de uso com prioridade alta (exceto cadastros e </w:t>
+        <w:t>Os protótipos dos casos de uso com prioridade alta (exceto cadastros e login) deverão ser apresentados ao final da iteração</w:t>
       </w:r>
-      <w:proofErr w:type="spellStart"/>
-      <w:r>
+    </w:p>
+    <w:p>
+      <w:pPr>
         <w:rPr>
           <w:lang w:val="pt-BR"/>
         </w:rPr>
-        <w:t>login</w:t>
-      </w:r>
-      <w:proofErr w:type="spellEnd"/>
-      <w:r>
-        <w:rPr>
-          <w:lang w:val="pt-BR"/>
-        </w:rPr>
-        <w:t>) deverão ser apresentados ao final da iteração</w:t>
-      </w:r>
+      </w:pPr>
     </w:p>
     <w:p>
       <w:pPr>
-        <w:rPr>
-          <w:lang w:val="pt-BR"/>
-        </w:rPr>
-      </w:pPr>
-    </w:p>
-    <w:p>
-      <w:pPr>
         <w:pStyle w:val="Ttulo1"/>
       </w:pPr>
       <w:r>
-        <w:t xml:space="preserve">6.  </w:t>
+        <w:t>6.  Avaliação</w:t>
       </w:r>
-      <w:proofErr w:type="spellStart"/>
-      <w:r>
-        <w:t>Avaliação</w:t>
-      </w:r>
-      <w:proofErr w:type="spellEnd"/>
     </w:p>
     <w:p>
       <w:pPr>
@@ -3709,28 +3441,12 @@
                 <w:bCs/>
               </w:rPr>
             </w:pPr>
-            <w:proofErr w:type="spellStart"/>
             <w:r>
               <w:rPr>
                 <w:bCs/>
               </w:rPr>
-              <w:t>Objetivo</w:t>
-            </w:r>
-            <w:proofErr w:type="spellEnd"/>
-            <w:r>
-              <w:rPr>
-                <w:bCs/>
-              </w:rPr>
-              <w:t xml:space="preserve"> da </w:t>
-            </w:r>
-            <w:proofErr w:type="spellStart"/>
-            <w:r>
-              <w:rPr>
-                <w:bCs/>
-              </w:rPr>
-              <w:t>Avaliação</w:t>
-            </w:r>
-            <w:proofErr w:type="spellEnd"/>
+              <w:t>Objetivo da Avaliação</w:t>
+            </w:r>
           </w:p>
         </w:tc>
         <w:tc>
@@ -3775,13 +3491,8 @@
               <w:spacing w:before="40" w:after="40"/>
             </w:pPr>
             <w:r>
-              <w:t xml:space="preserve">Data da </w:t>
-            </w:r>
-            <w:proofErr w:type="spellStart"/>
-            <w:r>
-              <w:t>Avaliação</w:t>
-            </w:r>
-            <w:proofErr w:type="spellEnd"/>
+              <w:t>Data da Avaliação</w:t>
+            </w:r>
           </w:p>
         </w:tc>
         <w:tc>
@@ -3813,11 +3524,9 @@
             <w:pPr>
               <w:spacing w:before="40" w:after="40"/>
             </w:pPr>
-            <w:proofErr w:type="spellStart"/>
             <w:r>
               <w:t>Participantes</w:t>
             </w:r>
-            <w:proofErr w:type="spellEnd"/>
           </w:p>
         </w:tc>
         <w:tc>
@@ -3852,13 +3561,8 @@
               <w:spacing w:before="40" w:after="40"/>
             </w:pPr>
             <w:r>
-              <w:t xml:space="preserve">Status do </w:t>
-            </w:r>
-            <w:proofErr w:type="spellStart"/>
-            <w:r>
-              <w:t>Projeto</w:t>
-            </w:r>
-            <w:proofErr w:type="spellEnd"/>
+              <w:t>Status do Projeto</w:t>
+            </w:r>
           </w:p>
         </w:tc>
         <w:tc>
@@ -3905,36 +3609,13 @@
           <w:lang w:val="pt-BR"/>
         </w:rPr>
       </w:pPr>
-      <w:proofErr w:type="spellStart"/>
       <w:r>
         <w:rPr>
           <w:color w:val="000000" w:themeColor="text1"/>
         </w:rPr>
         <w:lastRenderedPageBreak/>
-        <w:t>Avaliação</w:t>
+        <w:t>Avaliação X Objetivos I</w:t>
       </w:r>
-      <w:proofErr w:type="spellEnd"/>
-      <w:r>
-        <w:rPr>
-          <w:color w:val="000000" w:themeColor="text1"/>
-        </w:rPr>
-        <w:t xml:space="preserve"> X </w:t>
-      </w:r>
-      <w:proofErr w:type="spellStart"/>
-      <w:r>
-        <w:rPr>
-          <w:color w:val="000000" w:themeColor="text1"/>
-        </w:rPr>
-        <w:t>Objetivos</w:t>
-      </w:r>
-      <w:proofErr w:type="spellEnd"/>
-      <w:r>
-        <w:rPr>
-          <w:color w:val="000000" w:themeColor="text1"/>
-        </w:rPr>
-        <w:t xml:space="preserve"> I</w:t>
-      </w:r>
-      <w:proofErr w:type="spellStart"/>
       <w:r>
         <w:rPr>
           <w:color w:val="000000" w:themeColor="text1"/>
@@ -3942,7 +3623,6 @@
         </w:rPr>
         <w:t>niciais</w:t>
       </w:r>
-      <w:proofErr w:type="spellEnd"/>
     </w:p>
     <w:p>
       <w:pPr>
@@ -4166,7 +3846,6 @@
           <w:r>
             <w:sym w:font="Symbol" w:char="F0D3"/>
           </w:r>
-          <w:proofErr w:type="gramStart"/>
           <w:r>
             <w:rPr>
               <w:lang w:val="pt-BR"/>
@@ -4188,7 +3867,6 @@
             </w:rPr>
             <w:t>2014</w:t>
           </w:r>
-          <w:proofErr w:type="gramEnd"/>
           <w:r>
             <w:fldChar w:fldCharType="end"/>
           </w:r>
@@ -4242,7 +3920,7 @@
               <w:noProof/>
               <w:lang w:val="pt-BR"/>
             </w:rPr>
-            <w:t>3</w:t>
+            <w:t>1</w:t>
           </w:r>
           <w:r>
             <w:rPr>
@@ -4373,11 +4051,9 @@
               <w:lang w:val="pt-BR"/>
             </w:rPr>
           </w:pPr>
-          <w:proofErr w:type="spellStart"/>
           <w:r>
             <w:t>BookMinder</w:t>
           </w:r>
-          <w:proofErr w:type="spellEnd"/>
         </w:p>
       </w:tc>
       <w:tc>

</xml_diff>

<commit_message>
Plano de Iteração Atualizado
</commit_message>
<xml_diff>
--- a/planejamento/BM_Plano de Iteração.docx
+++ b/planejamento/BM_Plano de Iteração.docx
@@ -2212,7 +2212,7 @@
                 <w:rFonts w:ascii="Arial" w:hAnsi="Arial" w:cs="Arial"/>
                 <w:lang w:val="pt-BR" w:eastAsia="ja-JP"/>
               </w:rPr>
-              <w:t>Não Iniciado</w:t>
+              <w:t>Iniciado</w:t>
             </w:r>
           </w:p>
         </w:tc>
@@ -2472,8 +2472,13 @@
                 <w:lang w:val="pt-BR" w:eastAsia="ja-JP"/>
               </w:rPr>
             </w:pPr>
-            <w:bookmarkStart w:id="1" w:name="_GoBack"/>
-            <w:bookmarkEnd w:id="1"/>
+            <w:r>
+              <w:rPr>
+                <w:rFonts w:ascii="Arial" w:hAnsi="Arial" w:cs="Arial"/>
+                <w:lang w:val="pt-BR" w:eastAsia="ja-JP"/>
+              </w:rPr>
+              <w:t>0</w:t>
+            </w:r>
           </w:p>
         </w:tc>
         <w:tc>
@@ -2491,6 +2496,13 @@
                 <w:lang w:val="pt-BR" w:eastAsia="ja-JP"/>
               </w:rPr>
             </w:pPr>
+            <w:r>
+              <w:rPr>
+                <w:rFonts w:ascii="Arial" w:hAnsi="Arial" w:cs="Arial"/>
+                <w:lang w:val="pt-BR" w:eastAsia="ja-JP"/>
+              </w:rPr>
+              <w:t>0</w:t>
+            </w:r>
           </w:p>
         </w:tc>
       </w:tr>
@@ -2655,6 +2667,13 @@
                 <w:lang w:val="pt-BR" w:eastAsia="ja-JP"/>
               </w:rPr>
             </w:pPr>
+            <w:r>
+              <w:rPr>
+                <w:rFonts w:ascii="Arial" w:hAnsi="Arial" w:cs="Arial"/>
+                <w:lang w:val="pt-BR" w:eastAsia="ja-JP"/>
+              </w:rPr>
+              <w:t>0</w:t>
+            </w:r>
           </w:p>
         </w:tc>
         <w:tc>
@@ -2672,6 +2691,13 @@
                 <w:lang w:val="pt-BR" w:eastAsia="ja-JP"/>
               </w:rPr>
             </w:pPr>
+            <w:r>
+              <w:rPr>
+                <w:rFonts w:ascii="Arial" w:hAnsi="Arial" w:cs="Arial"/>
+                <w:lang w:val="pt-BR" w:eastAsia="ja-JP"/>
+              </w:rPr>
+              <w:t>0</w:t>
+            </w:r>
           </w:p>
         </w:tc>
       </w:tr>
@@ -2834,6 +2860,13 @@
                 <w:lang w:val="pt-BR" w:eastAsia="ja-JP"/>
               </w:rPr>
             </w:pPr>
+            <w:r>
+              <w:rPr>
+                <w:rFonts w:ascii="Arial" w:hAnsi="Arial" w:cs="Arial"/>
+                <w:lang w:val="pt-BR" w:eastAsia="ja-JP"/>
+              </w:rPr>
+              <w:t>0</w:t>
+            </w:r>
           </w:p>
         </w:tc>
         <w:tc>
@@ -2851,6 +2884,13 @@
                 <w:lang w:val="pt-BR" w:eastAsia="ja-JP"/>
               </w:rPr>
             </w:pPr>
+            <w:r>
+              <w:rPr>
+                <w:rFonts w:ascii="Arial" w:hAnsi="Arial" w:cs="Arial"/>
+                <w:lang w:val="pt-BR" w:eastAsia="ja-JP"/>
+              </w:rPr>
+              <w:t>0</w:t>
+            </w:r>
           </w:p>
         </w:tc>
       </w:tr>
@@ -3013,6 +3053,15 @@
                 <w:lang w:val="pt-BR" w:eastAsia="ja-JP"/>
               </w:rPr>
             </w:pPr>
+            <w:r>
+              <w:rPr>
+                <w:rFonts w:ascii="Arial" w:hAnsi="Arial" w:cs="Arial"/>
+                <w:lang w:val="pt-BR" w:eastAsia="ja-JP"/>
+              </w:rPr>
+              <w:t>0</w:t>
+            </w:r>
+            <w:bookmarkStart w:id="1" w:name="_GoBack"/>
+            <w:bookmarkEnd w:id="1"/>
           </w:p>
         </w:tc>
         <w:tc>
@@ -3030,6 +3079,13 @@
                 <w:lang w:val="pt-BR" w:eastAsia="ja-JP"/>
               </w:rPr>
             </w:pPr>
+            <w:r>
+              <w:rPr>
+                <w:rFonts w:ascii="Arial" w:hAnsi="Arial" w:cs="Arial"/>
+                <w:lang w:val="pt-BR" w:eastAsia="ja-JP"/>
+              </w:rPr>
+              <w:t>0</w:t>
+            </w:r>
           </w:p>
         </w:tc>
       </w:tr>

</xml_diff>